<commit_message>
# Added some Changes
</commit_message>
<xml_diff>
--- a/Doku/Dokumentation.docx
+++ b/Doku/Dokumentation.docx
@@ -1,6 +1,6 @@
 
 <file path=word/document.xml><?xml version="1.0" encoding="utf-8"?>
-<w:document xmlns:wpc="http://schemas.microsoft.com/office/word/2010/wordprocessingCanvas" xmlns:cx="http://schemas.microsoft.com/office/drawing/2014/chartex" xmlns:cx1="http://schemas.microsoft.com/office/drawing/2015/9/8/chartex" xmlns:cx2="http://schemas.microsoft.com/office/drawing/2015/10/21/chartex" xmlns:cx3="http://schemas.microsoft.com/office/drawing/2016/5/9/chartex" xmlns:cx4="http://schemas.microsoft.com/office/drawing/2016/5/10/chartex" xmlns:cx5="http://schemas.microsoft.com/office/drawing/2016/5/11/chartex" xmlns:cx6="http://schemas.microsoft.com/office/drawing/2016/5/12/chartex" xmlns:cx7="http://schemas.microsoft.com/office/drawing/2016/5/13/chartex" xmlns:cx8="http://schemas.microsoft.com/office/drawing/2016/5/14/chartex" xmlns:mc="http://schemas.openxmlformats.org/markup-compatibility/2006" xmlns:aink="http://schemas.microsoft.com/office/drawing/2016/ink" xmlns:am3d="http://schemas.microsoft.com/office/drawing/2017/model3d" xmlns:o="urn:schemas-microsoft-com:office:office" xmlns:r="http://schemas.openxmlformats.org/officeDocument/2006/relationships" xmlns:m="http://schemas.openxmlformats.org/officeDocument/2006/math" xmlns:v="urn:schemas-microsoft-com:vml" xmlns:wp14="http://schemas.microsoft.com/office/word/2010/wordprocessingDrawing" xmlns:wp="http://schemas.openxmlformats.org/drawingml/2006/wordprocessingDrawing" xmlns:w10="urn:schemas-microsoft-com:office:word" xmlns:w="http://schemas.openxmlformats.org/wordprocessingml/2006/main" xmlns:w14="http://schemas.microsoft.com/office/word/2010/wordml" xmlns:w15="http://schemas.microsoft.com/office/word/2012/wordml" xmlns:w16cid="http://schemas.microsoft.com/office/word/2016/wordml/cid" xmlns:w16se="http://schemas.microsoft.com/office/word/2015/wordml/symex" xmlns:wpg="http://schemas.microsoft.com/office/word/2010/wordprocessingGroup" xmlns:wpi="http://schemas.microsoft.com/office/word/2010/wordprocessingInk" xmlns:wne="http://schemas.microsoft.com/office/word/2006/wordml" xmlns:wps="http://schemas.microsoft.com/office/word/2010/wordprocessingShape" mc:Ignorable="w14 w15 w16se w16cid wp14">
+<w:document xmlns:wpc="http://schemas.microsoft.com/office/word/2010/wordprocessingCanvas" xmlns:cx="http://schemas.microsoft.com/office/drawing/2014/chartex" xmlns:cx1="http://schemas.microsoft.com/office/drawing/2015/9/8/chartex" xmlns:cx2="http://schemas.microsoft.com/office/drawing/2015/10/21/chartex" xmlns:cx3="http://schemas.microsoft.com/office/drawing/2016/5/9/chartex" xmlns:cx4="http://schemas.microsoft.com/office/drawing/2016/5/10/chartex" xmlns:cx5="http://schemas.microsoft.com/office/drawing/2016/5/11/chartex" xmlns:cx6="http://schemas.microsoft.com/office/drawing/2016/5/12/chartex" xmlns:cx7="http://schemas.microsoft.com/office/drawing/2016/5/13/chartex" xmlns:cx8="http://schemas.microsoft.com/office/drawing/2016/5/14/chartex" xmlns:mc="http://schemas.openxmlformats.org/markup-compatibility/2006" xmlns:aink="http://schemas.microsoft.com/office/drawing/2016/ink" xmlns:am3d="http://schemas.microsoft.com/office/drawing/2017/model3d" xmlns:o="urn:schemas-microsoft-com:office:office" xmlns:r="http://schemas.openxmlformats.org/officeDocument/2006/relationships" xmlns:m="http://schemas.openxmlformats.org/officeDocument/2006/math" xmlns:v="urn:schemas-microsoft-com:vml" xmlns:wp14="http://schemas.microsoft.com/office/word/2010/wordprocessingDrawing" xmlns:wp="http://schemas.openxmlformats.org/drawingml/2006/wordprocessingDrawing" xmlns:w10="urn:schemas-microsoft-com:office:word" xmlns:w="http://schemas.openxmlformats.org/wordprocessingml/2006/main" xmlns:w14="http://schemas.microsoft.com/office/word/2010/wordml" xmlns:w15="http://schemas.microsoft.com/office/word/2012/wordml" xmlns:w16cex="http://schemas.microsoft.com/office/word/2018/wordml/cex" xmlns:w16cid="http://schemas.microsoft.com/office/word/2016/wordml/cid" xmlns:w16="http://schemas.microsoft.com/office/word/2018/wordml" xmlns:w16sdtdh="http://schemas.microsoft.com/office/word/2020/wordml/sdtdatahash" xmlns:w16se="http://schemas.microsoft.com/office/word/2015/wordml/symex" xmlns:wpg="http://schemas.microsoft.com/office/word/2010/wordprocessingGroup" xmlns:wpi="http://schemas.microsoft.com/office/word/2010/wordprocessingInk" xmlns:wne="http://schemas.microsoft.com/office/word/2006/wordml" xmlns:wps="http://schemas.microsoft.com/office/word/2010/wordprocessingShape" mc:Ignorable="w14 w15 w16se w16cid w16 w16cex w16sdtdh wp14">
   <w:body>
     <w:p>
       <w:pPr>
@@ -2213,8 +2213,6 @@
     </w:sdt>
     <w:p/>
     <w:p>
-      <w:bookmarkStart w:id="0" w:name="_GoBack"/>
-      <w:bookmarkEnd w:id="0"/>
       <w:r>
         <w:br w:type="page"/>
       </w:r>
@@ -2227,7 +2225,7 @@
           <w:numId w:val="1"/>
         </w:numPr>
       </w:pPr>
-      <w:bookmarkStart w:id="1" w:name="_Toc102549359"/>
+      <w:bookmarkStart w:id="0" w:name="_Toc102549359"/>
       <w:r>
         <w:lastRenderedPageBreak/>
         <w:t>Einleitun</w:t>
@@ -2235,7 +2233,7 @@
       <w:r>
         <w:t>g</w:t>
       </w:r>
-      <w:bookmarkEnd w:id="1"/>
+      <w:bookmarkEnd w:id="0"/>
     </w:p>
     <w:p>
       <w:pPr>
@@ -2245,11 +2243,11 @@
           <w:numId w:val="4"/>
         </w:numPr>
       </w:pPr>
-      <w:bookmarkStart w:id="2" w:name="_Toc102549360"/>
+      <w:bookmarkStart w:id="1" w:name="_Toc102549360"/>
       <w:r>
         <w:t>Projektumfeld</w:t>
       </w:r>
-      <w:bookmarkEnd w:id="2"/>
+      <w:bookmarkEnd w:id="1"/>
     </w:p>
     <w:p>
       <w:pPr>
@@ -2532,12 +2530,12 @@
           <w:numId w:val="4"/>
         </w:numPr>
       </w:pPr>
-      <w:bookmarkStart w:id="3" w:name="_Toc102549361"/>
+      <w:bookmarkStart w:id="2" w:name="_Toc102549361"/>
       <w:r>
         <w:lastRenderedPageBreak/>
         <w:t>Projektziel</w:t>
       </w:r>
-      <w:bookmarkEnd w:id="3"/>
+      <w:bookmarkEnd w:id="2"/>
     </w:p>
     <w:p>
       <w:pPr>
@@ -2627,11 +2625,11 @@
           <w:numId w:val="4"/>
         </w:numPr>
       </w:pPr>
-      <w:bookmarkStart w:id="4" w:name="_Toc102549362"/>
+      <w:bookmarkStart w:id="3" w:name="_Toc102549362"/>
       <w:r>
         <w:t>Projektbegründung</w:t>
       </w:r>
-      <w:bookmarkEnd w:id="4"/>
+      <w:bookmarkEnd w:id="3"/>
     </w:p>
     <w:p>
       <w:pPr>
@@ -2699,11 +2697,11 @@
           <w:numId w:val="4"/>
         </w:numPr>
       </w:pPr>
-      <w:bookmarkStart w:id="5" w:name="_Toc102549363"/>
+      <w:bookmarkStart w:id="4" w:name="_Toc102549363"/>
       <w:r>
         <w:t>Projektschnittstellen</w:t>
       </w:r>
-      <w:bookmarkEnd w:id="5"/>
+      <w:bookmarkEnd w:id="4"/>
     </w:p>
     <w:p>
       <w:pPr>
@@ -2939,11 +2937,11 @@
           <w:numId w:val="4"/>
         </w:numPr>
       </w:pPr>
-      <w:bookmarkStart w:id="6" w:name="_Toc102549364"/>
+      <w:bookmarkStart w:id="5" w:name="_Toc102549364"/>
       <w:r>
         <w:t>Projektabgrenzung</w:t>
       </w:r>
-      <w:bookmarkEnd w:id="6"/>
+      <w:bookmarkEnd w:id="5"/>
     </w:p>
     <w:p>
       <w:pPr>
@@ -2992,11 +2990,11 @@
           <w:numId w:val="4"/>
         </w:numPr>
       </w:pPr>
-      <w:bookmarkStart w:id="7" w:name="_Toc102549365"/>
+      <w:bookmarkStart w:id="6" w:name="_Toc102549365"/>
       <w:r>
         <w:t>Ansprechpartner</w:t>
       </w:r>
-      <w:bookmarkEnd w:id="7"/>
+      <w:bookmarkEnd w:id="6"/>
     </w:p>
     <w:p>
       <w:pPr>
@@ -3057,26 +3055,26 @@
           <w:numId w:val="1"/>
         </w:numPr>
       </w:pPr>
-      <w:bookmarkStart w:id="8" w:name="_Toc102549366"/>
+      <w:bookmarkStart w:id="7" w:name="_Toc102549366"/>
       <w:r>
         <w:lastRenderedPageBreak/>
         <w:t>Projektplanung</w:t>
       </w:r>
-      <w:bookmarkEnd w:id="8"/>
+      <w:bookmarkEnd w:id="7"/>
     </w:p>
     <w:p>
       <w:pPr>
         <w:pStyle w:val="berschrift2"/>
         <w:ind w:firstLine="360"/>
       </w:pPr>
-      <w:bookmarkStart w:id="9" w:name="_Toc102549367"/>
+      <w:bookmarkStart w:id="8" w:name="_Toc102549367"/>
       <w:r>
         <w:t xml:space="preserve">2.1 </w:t>
       </w:r>
       <w:r>
         <w:t>Ablaufplan</w:t>
       </w:r>
-      <w:bookmarkEnd w:id="9"/>
+      <w:bookmarkEnd w:id="8"/>
     </w:p>
     <w:p>
       <w:pPr>
@@ -3162,14 +3160,14 @@
       <w:pPr>
         <w:pStyle w:val="berschrift2"/>
       </w:pPr>
-      <w:bookmarkStart w:id="10" w:name="_Toc102549368"/>
+      <w:bookmarkStart w:id="9" w:name="_Toc102549368"/>
       <w:r>
         <w:t xml:space="preserve">2.2 </w:t>
       </w:r>
       <w:r>
         <w:t>Ressourcenplanung</w:t>
       </w:r>
-      <w:bookmarkEnd w:id="10"/>
+      <w:bookmarkEnd w:id="9"/>
     </w:p>
     <w:p>
       <w:pPr>
@@ -3296,7 +3294,7 @@
         <w:pStyle w:val="berschrift2"/>
         <w:ind w:firstLine="360"/>
       </w:pPr>
-      <w:bookmarkStart w:id="11" w:name="_Toc102549369"/>
+      <w:bookmarkStart w:id="10" w:name="_Toc102549369"/>
       <w:r>
         <w:t>2.3</w:t>
       </w:r>
@@ -3306,14 +3304,14 @@
       <w:r>
         <w:t>Pflichtenheft</w:t>
       </w:r>
-      <w:bookmarkEnd w:id="11"/>
+      <w:bookmarkEnd w:id="10"/>
     </w:p>
     <w:p>
       <w:pPr>
         <w:pStyle w:val="berschrift3"/>
         <w:ind w:firstLine="360"/>
       </w:pPr>
-      <w:bookmarkStart w:id="12" w:name="_Toc102549370"/>
+      <w:bookmarkStart w:id="11" w:name="_Toc102549370"/>
       <w:r>
         <w:t>2.</w:t>
       </w:r>
@@ -3332,7 +3330,7 @@
       <w:r>
         <w:t>Analyse</w:t>
       </w:r>
-      <w:bookmarkEnd w:id="12"/>
+      <w:bookmarkEnd w:id="11"/>
     </w:p>
     <w:p>
       <w:pPr>
@@ -3498,7 +3496,7 @@
         <w:pStyle w:val="berschrift3"/>
         <w:ind w:firstLine="708"/>
       </w:pPr>
-      <w:bookmarkStart w:id="13" w:name="_Toc102549371"/>
+      <w:bookmarkStart w:id="12" w:name="_Toc102549371"/>
       <w:r>
         <w:t>2.</w:t>
       </w:r>
@@ -3514,7 +3512,7 @@
       <w:r>
         <w:t>Musskriterien</w:t>
       </w:r>
-      <w:bookmarkEnd w:id="13"/>
+      <w:bookmarkEnd w:id="12"/>
     </w:p>
     <w:p>
       <w:pPr>
@@ -3638,7 +3636,7 @@
         <w:pStyle w:val="berschrift3"/>
         <w:ind w:firstLine="708"/>
       </w:pPr>
-      <w:bookmarkStart w:id="14" w:name="_Toc102549372"/>
+      <w:bookmarkStart w:id="13" w:name="_Toc102549372"/>
       <w:r>
         <w:t>2.</w:t>
       </w:r>
@@ -3651,7 +3649,7 @@
       <w:r>
         <w:t>Wunschkriterien</w:t>
       </w:r>
-      <w:bookmarkEnd w:id="14"/>
+      <w:bookmarkEnd w:id="13"/>
     </w:p>
     <w:p>
       <w:pPr>
@@ -3717,8 +3715,11 @@
       <w:pPr>
         <w:pStyle w:val="berschrift3"/>
       </w:pPr>
-      <w:bookmarkStart w:id="15" w:name="_Toc102549373"/>
-      <w:r>
+      <w:bookmarkStart w:id="14" w:name="_Toc102549373"/>
+      <w:r>
+        <w:rPr>
+          <w:noProof/>
+        </w:rPr>
         <w:lastRenderedPageBreak/>
         <w:drawing>
           <wp:anchor distT="0" distB="0" distL="114300" distR="114300" simplePos="0" relativeHeight="251660288" behindDoc="0" locked="0" layoutInCell="1" allowOverlap="1" wp14:anchorId="6621212D" wp14:editId="472D0C15">
@@ -3783,7 +3784,7 @@
       <w:r>
         <w:t>Prozessschritte</w:t>
       </w:r>
-      <w:bookmarkEnd w:id="15"/>
+      <w:bookmarkEnd w:id="14"/>
     </w:p>
     <w:p/>
     <w:p>
@@ -3791,25 +3792,25 @@
         <w:pStyle w:val="berschrift2"/>
         <w:ind w:firstLine="708"/>
       </w:pPr>
-      <w:bookmarkStart w:id="16" w:name="_Toc102549374"/>
+      <w:bookmarkStart w:id="15" w:name="_Toc102549374"/>
       <w:r>
         <w:t xml:space="preserve">2.4 </w:t>
       </w:r>
       <w:r>
         <w:t>Vorbereitungsphase</w:t>
       </w:r>
-      <w:bookmarkEnd w:id="16"/>
+      <w:bookmarkEnd w:id="15"/>
     </w:p>
     <w:p>
       <w:pPr>
         <w:pStyle w:val="berschrift3"/>
         <w:ind w:firstLine="708"/>
       </w:pPr>
-      <w:bookmarkStart w:id="17" w:name="_Toc102549375"/>
+      <w:bookmarkStart w:id="16" w:name="_Toc102549375"/>
       <w:r>
         <w:t>2.4.1 Kick-off-Meeting</w:t>
       </w:r>
-      <w:bookmarkEnd w:id="17"/>
+      <w:bookmarkEnd w:id="16"/>
     </w:p>
     <w:p>
       <w:pPr>
@@ -3865,7 +3866,7 @@
         <w:pStyle w:val="berschrift3"/>
         <w:ind w:firstLine="708"/>
       </w:pPr>
-      <w:bookmarkStart w:id="18" w:name="_Toc102549376"/>
+      <w:bookmarkStart w:id="17" w:name="_Toc102549376"/>
       <w:r>
         <w:t>2.4.</w:t>
       </w:r>
@@ -3875,7 +3876,7 @@
       <w:r>
         <w:t xml:space="preserve"> Auswahl des Frameworks</w:t>
       </w:r>
-      <w:bookmarkEnd w:id="18"/>
+      <w:bookmarkEnd w:id="17"/>
     </w:p>
     <w:p>
       <w:pPr>
@@ -3904,15 +3905,7 @@
         <w:t>a</w:t>
       </w:r>
       <w:r>
-        <w:t xml:space="preserve">nwendung wird die </w:t>
-      </w:r>
-      <w:proofErr w:type="gramStart"/>
-      <w:r>
-        <w:t>Angular</w:t>
-      </w:r>
-      <w:proofErr w:type="gramEnd"/>
-      <w:r>
-        <w:t xml:space="preserve"> Framework verwendet,</w:t>
+        <w:t>nwendung wird die Angular Framework verwendet,</w:t>
       </w:r>
       <w:r>
         <w:t xml:space="preserve"> um den Vorteil von „</w:t>
@@ -3976,7 +3969,7 @@
         <w:pStyle w:val="berschrift3"/>
         <w:ind w:firstLine="708"/>
       </w:pPr>
-      <w:bookmarkStart w:id="19" w:name="_Toc102549377"/>
+      <w:bookmarkStart w:id="18" w:name="_Toc102549377"/>
       <w:r>
         <w:lastRenderedPageBreak/>
         <w:t>2.4.</w:t>
@@ -3990,7 +3983,7 @@
       <w:r>
         <w:t>Auswahl der Azure Services</w:t>
       </w:r>
-      <w:bookmarkEnd w:id="19"/>
+      <w:bookmarkEnd w:id="18"/>
     </w:p>
     <w:p>
       <w:pPr>
@@ -4070,39 +4063,39 @@
           <w:numId w:val="1"/>
         </w:numPr>
       </w:pPr>
-      <w:bookmarkStart w:id="20" w:name="_Toc102549378"/>
+      <w:bookmarkStart w:id="19" w:name="_Toc102549378"/>
       <w:r>
         <w:t>Durchführung</w:t>
       </w:r>
-      <w:bookmarkEnd w:id="20"/>
+      <w:bookmarkEnd w:id="19"/>
     </w:p>
     <w:p>
       <w:pPr>
         <w:pStyle w:val="berschrift2"/>
         <w:ind w:firstLine="360"/>
       </w:pPr>
-      <w:bookmarkStart w:id="21" w:name="_Toc102549379"/>
+      <w:bookmarkStart w:id="20" w:name="_Toc102549379"/>
       <w:r>
         <w:t xml:space="preserve">3.1 </w:t>
       </w:r>
       <w:r>
         <w:t>Implementierungsphase</w:t>
       </w:r>
-      <w:bookmarkEnd w:id="21"/>
+      <w:bookmarkEnd w:id="20"/>
     </w:p>
     <w:p>
       <w:pPr>
         <w:pStyle w:val="berschrift3"/>
         <w:ind w:firstLine="360"/>
       </w:pPr>
-      <w:bookmarkStart w:id="22" w:name="_Toc102549380"/>
+      <w:bookmarkStart w:id="21" w:name="_Toc102549380"/>
       <w:r>
         <w:t xml:space="preserve">3.1.1 </w:t>
       </w:r>
       <w:r>
         <w:t>Servicebereitstellung</w:t>
       </w:r>
-      <w:bookmarkEnd w:id="22"/>
+      <w:bookmarkEnd w:id="21"/>
     </w:p>
     <w:p>
       <w:pPr>
@@ -4419,7 +4412,7 @@
         <w:pStyle w:val="berschrift3"/>
         <w:ind w:firstLine="708"/>
       </w:pPr>
-      <w:bookmarkStart w:id="23" w:name="_Toc102549381"/>
+      <w:bookmarkStart w:id="22" w:name="_Toc102549381"/>
       <w:r>
         <w:lastRenderedPageBreak/>
         <w:t>3.1.2</w:t>
@@ -4430,7 +4423,7 @@
       <w:r>
         <w:t>Implementierung des Backends</w:t>
       </w:r>
-      <w:bookmarkEnd w:id="23"/>
+      <w:bookmarkEnd w:id="22"/>
     </w:p>
     <w:p>
       <w:pPr>
@@ -4468,6 +4461,9 @@
     </w:p>
     <w:p>
       <w:r>
+        <w:rPr>
+          <w:noProof/>
+        </w:rPr>
         <w:drawing>
           <wp:anchor distT="0" distB="0" distL="114300" distR="114300" simplePos="0" relativeHeight="251661312" behindDoc="0" locked="0" layoutInCell="1" allowOverlap="1" wp14:anchorId="78749140" wp14:editId="1454F263">
             <wp:simplePos x="0" y="0"/>
@@ -4783,6 +4779,9 @@
     </w:p>
     <w:p>
       <w:r>
+        <w:rPr>
+          <w:noProof/>
+        </w:rPr>
         <w:drawing>
           <wp:anchor distT="0" distB="0" distL="114300" distR="114300" simplePos="0" relativeHeight="251662336" behindDoc="0" locked="0" layoutInCell="1" allowOverlap="1" wp14:anchorId="02791970" wp14:editId="42A9BC2A">
             <wp:simplePos x="0" y="0"/>
@@ -5066,6 +5065,9 @@
     </w:p>
     <w:p>
       <w:r>
+        <w:rPr>
+          <w:noProof/>
+        </w:rPr>
         <w:lastRenderedPageBreak/>
         <w:drawing>
           <wp:inline distT="0" distB="0" distL="0" distR="0" wp14:anchorId="63C04A4D" wp14:editId="118CCFCF">
@@ -5113,6 +5115,9 @@
     <w:p/>
     <w:p>
       <w:r>
+        <w:rPr>
+          <w:noProof/>
+        </w:rPr>
         <w:drawing>
           <wp:inline distT="0" distB="0" distL="0" distR="0" wp14:anchorId="5201B204" wp14:editId="26173040">
             <wp:extent cx="4439270" cy="3419952"/>
@@ -5164,6 +5169,9 @@
     <w:p/>
     <w:p>
       <w:r>
+        <w:rPr>
+          <w:noProof/>
+        </w:rPr>
         <w:drawing>
           <wp:inline distT="0" distB="0" distL="0" distR="0" wp14:anchorId="16D6D5F2" wp14:editId="4ADA7397">
             <wp:extent cx="3238952" cy="905001"/>
@@ -5280,6 +5288,9 @@
     </w:p>
     <w:p>
       <w:r>
+        <w:rPr>
+          <w:noProof/>
+        </w:rPr>
         <w:drawing>
           <wp:inline distT="0" distB="0" distL="0" distR="0" wp14:anchorId="32BB5CEE" wp14:editId="6C060020">
             <wp:extent cx="5731510" cy="379730"/>
@@ -5338,6 +5349,9 @@
     </w:p>
     <w:p>
       <w:r>
+        <w:rPr>
+          <w:noProof/>
+        </w:rPr>
         <w:drawing>
           <wp:inline distT="0" distB="0" distL="0" distR="0" wp14:anchorId="16111ED1" wp14:editId="2E5AFBA8">
             <wp:extent cx="5731510" cy="1227455"/>
@@ -5439,6 +5453,9 @@
     </w:p>
     <w:p>
       <w:r>
+        <w:rPr>
+          <w:noProof/>
+        </w:rPr>
         <w:drawing>
           <wp:inline distT="0" distB="0" distL="0" distR="0" wp14:anchorId="4F94C6E7" wp14:editId="2B3B5E3C">
             <wp:extent cx="5731510" cy="802005"/>
@@ -5593,6 +5610,9 @@
     </w:p>
     <w:p>
       <w:r>
+        <w:rPr>
+          <w:noProof/>
+        </w:rPr>
         <w:drawing>
           <wp:inline distT="0" distB="0" distL="0" distR="0" wp14:anchorId="53DDD841" wp14:editId="4553E8FE">
             <wp:extent cx="5731510" cy="1480820"/>
@@ -5661,6 +5681,9 @@
     </w:p>
     <w:p>
       <w:r>
+        <w:rPr>
+          <w:noProof/>
+        </w:rPr>
         <w:drawing>
           <wp:inline distT="0" distB="0" distL="0" distR="0" wp14:anchorId="1D898574" wp14:editId="2C2A8C52">
             <wp:extent cx="5731510" cy="1951990"/>
@@ -5777,6 +5800,9 @@
     </w:p>
     <w:p>
       <w:r>
+        <w:rPr>
+          <w:noProof/>
+        </w:rPr>
         <w:drawing>
           <wp:inline distT="0" distB="0" distL="0" distR="0" wp14:anchorId="79364FE4" wp14:editId="3DFE3D3C">
             <wp:extent cx="5731510" cy="2447290"/>
@@ -5827,6 +5853,9 @@
     </w:p>
     <w:p>
       <w:r>
+        <w:rPr>
+          <w:noProof/>
+        </w:rPr>
         <w:drawing>
           <wp:inline distT="0" distB="0" distL="0" distR="0" wp14:anchorId="2AF38D24" wp14:editId="5C7A6482">
             <wp:extent cx="3105583" cy="1247949"/>
@@ -5936,6 +5965,9 @@
     </w:p>
     <w:p>
       <w:r>
+        <w:rPr>
+          <w:noProof/>
+        </w:rPr>
         <w:drawing>
           <wp:inline distT="0" distB="0" distL="0" distR="0" wp14:anchorId="5C62D9AD" wp14:editId="6C518C8B">
             <wp:extent cx="5731510" cy="1454150"/>
@@ -6059,6 +6091,7 @@
       <w:r>
         <w:rPr>
           <w:b/>
+          <w:noProof/>
         </w:rPr>
         <w:drawing>
           <wp:inline distT="0" distB="0" distL="0" distR="0" wp14:anchorId="21056BAB" wp14:editId="338C9D0D">
@@ -6154,6 +6187,9 @@
     <w:p/>
     <w:p>
       <w:r>
+        <w:rPr>
+          <w:noProof/>
+        </w:rPr>
         <w:drawing>
           <wp:inline distT="0" distB="0" distL="0" distR="0" wp14:anchorId="1B5DF37F" wp14:editId="52D772D7">
             <wp:extent cx="5731510" cy="1214755"/>
@@ -6245,6 +6281,9 @@
     </w:p>
     <w:p>
       <w:r>
+        <w:rPr>
+          <w:noProof/>
+        </w:rPr>
         <w:drawing>
           <wp:inline distT="0" distB="0" distL="0" distR="0" wp14:anchorId="72D9AAAE" wp14:editId="1905E1B7">
             <wp:extent cx="5731510" cy="2550160"/>
@@ -6314,6 +6353,9 @@
     </w:p>
     <w:p>
       <w:r>
+        <w:rPr>
+          <w:noProof/>
+        </w:rPr>
         <w:drawing>
           <wp:inline distT="0" distB="0" distL="0" distR="0" wp14:anchorId="06804957" wp14:editId="225EE978">
             <wp:extent cx="5731510" cy="951230"/>
@@ -6355,7 +6397,7 @@
       <w:pPr>
         <w:pStyle w:val="berschrift3"/>
       </w:pPr>
-      <w:bookmarkStart w:id="24" w:name="_Toc102549382"/>
+      <w:bookmarkStart w:id="23" w:name="_Toc102549382"/>
       <w:r>
         <w:t>3.1.</w:t>
       </w:r>
@@ -6368,7 +6410,7 @@
       <w:r>
         <w:t>Unit Tests</w:t>
       </w:r>
-      <w:bookmarkEnd w:id="24"/>
+      <w:bookmarkEnd w:id="23"/>
     </w:p>
     <w:p>
       <w:pPr>
@@ -6422,6 +6464,9 @@
     </w:p>
     <w:p>
       <w:r>
+        <w:rPr>
+          <w:noProof/>
+        </w:rPr>
         <w:lastRenderedPageBreak/>
         <w:drawing>
           <wp:inline distT="0" distB="0" distL="0" distR="0" wp14:anchorId="2785E067" wp14:editId="55FE9B2B">
@@ -6594,7 +6639,7 @@
       <w:r>
         <w:t>„</w:t>
       </w:r>
-      <w:hyperlink r:id="rId34" w:history="1">
+      <w:hyperlink r:id="rId34" w:anchor="add-unit-tests" w:history="1">
         <w:r>
           <w:rPr>
             <w:rStyle w:val="Hyperlink"/>
@@ -6623,6 +6668,9 @@
     <w:p/>
     <w:p>
       <w:r>
+        <w:rPr>
+          <w:noProof/>
+        </w:rPr>
         <w:drawing>
           <wp:inline distT="0" distB="0" distL="0" distR="0" wp14:anchorId="133A0F2E" wp14:editId="560E5335">
             <wp:extent cx="5731510" cy="2226945"/>
@@ -6728,6 +6776,9 @@
     </w:p>
     <w:p>
       <w:r>
+        <w:rPr>
+          <w:noProof/>
+        </w:rPr>
         <w:drawing>
           <wp:anchor distT="0" distB="0" distL="114300" distR="114300" simplePos="0" relativeHeight="251663360" behindDoc="0" locked="0" layoutInCell="1" allowOverlap="1" wp14:anchorId="01531FF9" wp14:editId="278BE630">
             <wp:simplePos x="0" y="0"/>
@@ -6792,7 +6843,7 @@
       <w:pPr>
         <w:pStyle w:val="berschrift3"/>
       </w:pPr>
-      <w:bookmarkStart w:id="25" w:name="_Toc102549383"/>
+      <w:bookmarkStart w:id="24" w:name="_Toc102549383"/>
       <w:r>
         <w:lastRenderedPageBreak/>
         <w:t>3.1.</w:t>
@@ -6810,13 +6861,594 @@
       <w:r>
         <w:t>Frontends</w:t>
       </w:r>
-      <w:bookmarkEnd w:id="25"/>
-      <w:proofErr w:type="spellEnd"/>
-    </w:p>
+      <w:bookmarkEnd w:id="24"/>
+      <w:proofErr w:type="spellEnd"/>
+    </w:p>
+    <w:p/>
+    <w:p>
+      <w:r>
+        <w:drawing>
+          <wp:inline distT="0" distB="0" distL="0" distR="0" wp14:anchorId="45AD283F" wp14:editId="1EEDD533">
+            <wp:extent cx="5572903" cy="5811061"/>
+            <wp:effectExtent l="0" t="0" r="8890" b="0"/>
+            <wp:docPr id="10" name="Grafik 10" descr="Ein Bild, das Text enthält.&#10;&#10;Automatisch generierte Beschreibung"/>
+            <wp:cNvGraphicFramePr>
+              <a:graphicFrameLocks xmlns:a="http://schemas.openxmlformats.org/drawingml/2006/main" noChangeAspect="1"/>
+            </wp:cNvGraphicFramePr>
+            <a:graphic xmlns:a="http://schemas.openxmlformats.org/drawingml/2006/main">
+              <a:graphicData uri="http://schemas.openxmlformats.org/drawingml/2006/picture">
+                <pic:pic xmlns:pic="http://schemas.openxmlformats.org/drawingml/2006/picture">
+                  <pic:nvPicPr>
+                    <pic:cNvPr id="10" name="Grafik 10" descr="Ein Bild, das Text enthält.&#10;&#10;Automatisch generierte Beschreibung"/>
+                    <pic:cNvPicPr/>
+                  </pic:nvPicPr>
+                  <pic:blipFill>
+                    <a:blip r:embed="rId37"/>
+                    <a:stretch>
+                      <a:fillRect/>
+                    </a:stretch>
+                  </pic:blipFill>
+                  <pic:spPr>
+                    <a:xfrm>
+                      <a:off x="0" y="0"/>
+                      <a:ext cx="5572903" cy="5811061"/>
+                    </a:xfrm>
+                    <a:prstGeom prst="rect">
+                      <a:avLst/>
+                    </a:prstGeom>
+                  </pic:spPr>
+                </pic:pic>
+              </a:graphicData>
+            </a:graphic>
+          </wp:inline>
+        </w:drawing>
+      </w:r>
+    </w:p>
+    <w:p/>
+    <w:p/>
+    <w:p>
+      <w:r>
+        <w:lastRenderedPageBreak/>
+        <w:drawing>
+          <wp:inline distT="0" distB="0" distL="0" distR="0" wp14:anchorId="6222CAC6" wp14:editId="7029C1B5">
+            <wp:extent cx="5731510" cy="2510155"/>
+            <wp:effectExtent l="0" t="0" r="2540" b="4445"/>
+            <wp:docPr id="11" name="Grafik 11" descr="Ein Bild, das Text enthält.&#10;&#10;Automatisch generierte Beschreibung"/>
+            <wp:cNvGraphicFramePr>
+              <a:graphicFrameLocks xmlns:a="http://schemas.openxmlformats.org/drawingml/2006/main" noChangeAspect="1"/>
+            </wp:cNvGraphicFramePr>
+            <a:graphic xmlns:a="http://schemas.openxmlformats.org/drawingml/2006/main">
+              <a:graphicData uri="http://schemas.openxmlformats.org/drawingml/2006/picture">
+                <pic:pic xmlns:pic="http://schemas.openxmlformats.org/drawingml/2006/picture">
+                  <pic:nvPicPr>
+                    <pic:cNvPr id="11" name="Grafik 11" descr="Ein Bild, das Text enthält.&#10;&#10;Automatisch generierte Beschreibung"/>
+                    <pic:cNvPicPr/>
+                  </pic:nvPicPr>
+                  <pic:blipFill>
+                    <a:blip r:embed="rId38"/>
+                    <a:stretch>
+                      <a:fillRect/>
+                    </a:stretch>
+                  </pic:blipFill>
+                  <pic:spPr>
+                    <a:xfrm>
+                      <a:off x="0" y="0"/>
+                      <a:ext cx="5731510" cy="2510155"/>
+                    </a:xfrm>
+                    <a:prstGeom prst="rect">
+                      <a:avLst/>
+                    </a:prstGeom>
+                  </pic:spPr>
+                </pic:pic>
+              </a:graphicData>
+            </a:graphic>
+          </wp:inline>
+        </w:drawing>
+      </w:r>
+    </w:p>
+    <w:p/>
+    <w:p>
+      <w:r>
+        <w:drawing>
+          <wp:inline distT="0" distB="0" distL="0" distR="0" wp14:anchorId="6AC84C68" wp14:editId="49CEC839">
+            <wp:extent cx="5731510" cy="2921000"/>
+            <wp:effectExtent l="0" t="0" r="2540" b="0"/>
+            <wp:docPr id="12" name="Grafik 12" descr="Ein Bild, das Text enthält.&#10;&#10;Automatisch generierte Beschreibung"/>
+            <wp:cNvGraphicFramePr>
+              <a:graphicFrameLocks xmlns:a="http://schemas.openxmlformats.org/drawingml/2006/main" noChangeAspect="1"/>
+            </wp:cNvGraphicFramePr>
+            <a:graphic xmlns:a="http://schemas.openxmlformats.org/drawingml/2006/main">
+              <a:graphicData uri="http://schemas.openxmlformats.org/drawingml/2006/picture">
+                <pic:pic xmlns:pic="http://schemas.openxmlformats.org/drawingml/2006/picture">
+                  <pic:nvPicPr>
+                    <pic:cNvPr id="12" name="Grafik 12" descr="Ein Bild, das Text enthält.&#10;&#10;Automatisch generierte Beschreibung"/>
+                    <pic:cNvPicPr/>
+                  </pic:nvPicPr>
+                  <pic:blipFill>
+                    <a:blip r:embed="rId39"/>
+                    <a:stretch>
+                      <a:fillRect/>
+                    </a:stretch>
+                  </pic:blipFill>
+                  <pic:spPr>
+                    <a:xfrm>
+                      <a:off x="0" y="0"/>
+                      <a:ext cx="5731510" cy="2921000"/>
+                    </a:xfrm>
+                    <a:prstGeom prst="rect">
+                      <a:avLst/>
+                    </a:prstGeom>
+                  </pic:spPr>
+                </pic:pic>
+              </a:graphicData>
+            </a:graphic>
+          </wp:inline>
+        </w:drawing>
+      </w:r>
+    </w:p>
+    <w:p/>
+    <w:p>
+      <w:r>
+        <w:drawing>
+          <wp:inline distT="0" distB="0" distL="0" distR="0" wp14:anchorId="3AD48E87" wp14:editId="076C96BB">
+            <wp:extent cx="4725059" cy="2372056"/>
+            <wp:effectExtent l="0" t="0" r="0" b="9525"/>
+            <wp:docPr id="17" name="Grafik 17" descr="Ein Bild, das Text enthält.&#10;&#10;Automatisch generierte Beschreibung"/>
+            <wp:cNvGraphicFramePr>
+              <a:graphicFrameLocks xmlns:a="http://schemas.openxmlformats.org/drawingml/2006/main" noChangeAspect="1"/>
+            </wp:cNvGraphicFramePr>
+            <a:graphic xmlns:a="http://schemas.openxmlformats.org/drawingml/2006/main">
+              <a:graphicData uri="http://schemas.openxmlformats.org/drawingml/2006/picture">
+                <pic:pic xmlns:pic="http://schemas.openxmlformats.org/drawingml/2006/picture">
+                  <pic:nvPicPr>
+                    <pic:cNvPr id="17" name="Grafik 17" descr="Ein Bild, das Text enthält.&#10;&#10;Automatisch generierte Beschreibung"/>
+                    <pic:cNvPicPr/>
+                  </pic:nvPicPr>
+                  <pic:blipFill>
+                    <a:blip r:embed="rId40"/>
+                    <a:stretch>
+                      <a:fillRect/>
+                    </a:stretch>
+                  </pic:blipFill>
+                  <pic:spPr>
+                    <a:xfrm>
+                      <a:off x="0" y="0"/>
+                      <a:ext cx="4725059" cy="2372056"/>
+                    </a:xfrm>
+                    <a:prstGeom prst="rect">
+                      <a:avLst/>
+                    </a:prstGeom>
+                  </pic:spPr>
+                </pic:pic>
+              </a:graphicData>
+            </a:graphic>
+          </wp:inline>
+        </w:drawing>
+      </w:r>
+    </w:p>
+    <w:p/>
+    <w:p>
+      <w:r>
+        <w:drawing>
+          <wp:inline distT="0" distB="0" distL="0" distR="0" wp14:anchorId="514A1429" wp14:editId="5D1ABCB8">
+            <wp:extent cx="5731510" cy="785495"/>
+            <wp:effectExtent l="0" t="0" r="2540" b="0"/>
+            <wp:docPr id="18" name="Grafik 18" descr="Ein Bild, das Text enthält.&#10;&#10;Automatisch generierte Beschreibung"/>
+            <wp:cNvGraphicFramePr>
+              <a:graphicFrameLocks xmlns:a="http://schemas.openxmlformats.org/drawingml/2006/main" noChangeAspect="1"/>
+            </wp:cNvGraphicFramePr>
+            <a:graphic xmlns:a="http://schemas.openxmlformats.org/drawingml/2006/main">
+              <a:graphicData uri="http://schemas.openxmlformats.org/drawingml/2006/picture">
+                <pic:pic xmlns:pic="http://schemas.openxmlformats.org/drawingml/2006/picture">
+                  <pic:nvPicPr>
+                    <pic:cNvPr id="18" name="Grafik 18" descr="Ein Bild, das Text enthält.&#10;&#10;Automatisch generierte Beschreibung"/>
+                    <pic:cNvPicPr/>
+                  </pic:nvPicPr>
+                  <pic:blipFill>
+                    <a:blip r:embed="rId41"/>
+                    <a:stretch>
+                      <a:fillRect/>
+                    </a:stretch>
+                  </pic:blipFill>
+                  <pic:spPr>
+                    <a:xfrm>
+                      <a:off x="0" y="0"/>
+                      <a:ext cx="5731510" cy="785495"/>
+                    </a:xfrm>
+                    <a:prstGeom prst="rect">
+                      <a:avLst/>
+                    </a:prstGeom>
+                  </pic:spPr>
+                </pic:pic>
+              </a:graphicData>
+            </a:graphic>
+          </wp:inline>
+        </w:drawing>
+      </w:r>
+    </w:p>
+    <w:p/>
+    <w:p>
+      <w:r>
+        <w:drawing>
+          <wp:inline distT="0" distB="0" distL="0" distR="0" wp14:anchorId="681B8C87" wp14:editId="5CB1A3B3">
+            <wp:extent cx="5731510" cy="1248410"/>
+            <wp:effectExtent l="0" t="0" r="2540" b="8890"/>
+            <wp:docPr id="21" name="Grafik 21" descr="Ein Bild, das Text enthält.&#10;&#10;Automatisch generierte Beschreibung"/>
+            <wp:cNvGraphicFramePr>
+              <a:graphicFrameLocks xmlns:a="http://schemas.openxmlformats.org/drawingml/2006/main" noChangeAspect="1"/>
+            </wp:cNvGraphicFramePr>
+            <a:graphic xmlns:a="http://schemas.openxmlformats.org/drawingml/2006/main">
+              <a:graphicData uri="http://schemas.openxmlformats.org/drawingml/2006/picture">
+                <pic:pic xmlns:pic="http://schemas.openxmlformats.org/drawingml/2006/picture">
+                  <pic:nvPicPr>
+                    <pic:cNvPr id="21" name="Grafik 21" descr="Ein Bild, das Text enthält.&#10;&#10;Automatisch generierte Beschreibung"/>
+                    <pic:cNvPicPr/>
+                  </pic:nvPicPr>
+                  <pic:blipFill>
+                    <a:blip r:embed="rId42"/>
+                    <a:stretch>
+                      <a:fillRect/>
+                    </a:stretch>
+                  </pic:blipFill>
+                  <pic:spPr>
+                    <a:xfrm>
+                      <a:off x="0" y="0"/>
+                      <a:ext cx="5731510" cy="1248410"/>
+                    </a:xfrm>
+                    <a:prstGeom prst="rect">
+                      <a:avLst/>
+                    </a:prstGeom>
+                  </pic:spPr>
+                </pic:pic>
+              </a:graphicData>
+            </a:graphic>
+          </wp:inline>
+        </w:drawing>
+      </w:r>
+    </w:p>
+    <w:p>
+      <w:r>
+        <w:drawing>
+          <wp:inline distT="0" distB="0" distL="0" distR="0" wp14:anchorId="286793CF" wp14:editId="5D824134">
+            <wp:extent cx="5731510" cy="3218180"/>
+            <wp:effectExtent l="0" t="0" r="2540" b="1270"/>
+            <wp:docPr id="32" name="Grafik 32" descr="Ein Bild, das Text enthält.&#10;&#10;Automatisch generierte Beschreibung"/>
+            <wp:cNvGraphicFramePr>
+              <a:graphicFrameLocks xmlns:a="http://schemas.openxmlformats.org/drawingml/2006/main" noChangeAspect="1"/>
+            </wp:cNvGraphicFramePr>
+            <a:graphic xmlns:a="http://schemas.openxmlformats.org/drawingml/2006/main">
+              <a:graphicData uri="http://schemas.openxmlformats.org/drawingml/2006/picture">
+                <pic:pic xmlns:pic="http://schemas.openxmlformats.org/drawingml/2006/picture">
+                  <pic:nvPicPr>
+                    <pic:cNvPr id="32" name="Grafik 32" descr="Ein Bild, das Text enthält.&#10;&#10;Automatisch generierte Beschreibung"/>
+                    <pic:cNvPicPr/>
+                  </pic:nvPicPr>
+                  <pic:blipFill>
+                    <a:blip r:embed="rId43"/>
+                    <a:stretch>
+                      <a:fillRect/>
+                    </a:stretch>
+                  </pic:blipFill>
+                  <pic:spPr>
+                    <a:xfrm>
+                      <a:off x="0" y="0"/>
+                      <a:ext cx="5731510" cy="3218180"/>
+                    </a:xfrm>
+                    <a:prstGeom prst="rect">
+                      <a:avLst/>
+                    </a:prstGeom>
+                  </pic:spPr>
+                </pic:pic>
+              </a:graphicData>
+            </a:graphic>
+          </wp:inline>
+        </w:drawing>
+      </w:r>
+    </w:p>
+    <w:p/>
+    <w:p>
+      <w:r>
+        <w:lastRenderedPageBreak/>
+        <w:drawing>
+          <wp:inline distT="0" distB="0" distL="0" distR="0" wp14:anchorId="6CB98784" wp14:editId="522107CE">
+            <wp:extent cx="5731510" cy="3105150"/>
+            <wp:effectExtent l="0" t="0" r="2540" b="0"/>
+            <wp:docPr id="38" name="Grafik 38" descr="Ein Bild, das Text enthält.&#10;&#10;Automatisch generierte Beschreibung"/>
+            <wp:cNvGraphicFramePr>
+              <a:graphicFrameLocks xmlns:a="http://schemas.openxmlformats.org/drawingml/2006/main" noChangeAspect="1"/>
+            </wp:cNvGraphicFramePr>
+            <a:graphic xmlns:a="http://schemas.openxmlformats.org/drawingml/2006/main">
+              <a:graphicData uri="http://schemas.openxmlformats.org/drawingml/2006/picture">
+                <pic:pic xmlns:pic="http://schemas.openxmlformats.org/drawingml/2006/picture">
+                  <pic:nvPicPr>
+                    <pic:cNvPr id="38" name="Grafik 38" descr="Ein Bild, das Text enthält.&#10;&#10;Automatisch generierte Beschreibung"/>
+                    <pic:cNvPicPr/>
+                  </pic:nvPicPr>
+                  <pic:blipFill>
+                    <a:blip r:embed="rId44"/>
+                    <a:stretch>
+                      <a:fillRect/>
+                    </a:stretch>
+                  </pic:blipFill>
+                  <pic:spPr>
+                    <a:xfrm>
+                      <a:off x="0" y="0"/>
+                      <a:ext cx="5731510" cy="3105150"/>
+                    </a:xfrm>
+                    <a:prstGeom prst="rect">
+                      <a:avLst/>
+                    </a:prstGeom>
+                  </pic:spPr>
+                </pic:pic>
+              </a:graphicData>
+            </a:graphic>
+          </wp:inline>
+        </w:drawing>
+      </w:r>
+    </w:p>
+    <w:p/>
+    <w:p>
+      <w:r>
+        <w:drawing>
+          <wp:inline distT="0" distB="0" distL="0" distR="0" wp14:anchorId="5C9E1DC9" wp14:editId="7A7AE906">
+            <wp:extent cx="5731510" cy="1094105"/>
+            <wp:effectExtent l="0" t="0" r="2540" b="0"/>
+            <wp:docPr id="39" name="Grafik 39"/>
+            <wp:cNvGraphicFramePr>
+              <a:graphicFrameLocks xmlns:a="http://schemas.openxmlformats.org/drawingml/2006/main" noChangeAspect="1"/>
+            </wp:cNvGraphicFramePr>
+            <a:graphic xmlns:a="http://schemas.openxmlformats.org/drawingml/2006/main">
+              <a:graphicData uri="http://schemas.openxmlformats.org/drawingml/2006/picture">
+                <pic:pic xmlns:pic="http://schemas.openxmlformats.org/drawingml/2006/picture">
+                  <pic:nvPicPr>
+                    <pic:cNvPr id="1" name=""/>
+                    <pic:cNvPicPr/>
+                  </pic:nvPicPr>
+                  <pic:blipFill>
+                    <a:blip r:embed="rId45"/>
+                    <a:stretch>
+                      <a:fillRect/>
+                    </a:stretch>
+                  </pic:blipFill>
+                  <pic:spPr>
+                    <a:xfrm>
+                      <a:off x="0" y="0"/>
+                      <a:ext cx="5731510" cy="1094105"/>
+                    </a:xfrm>
+                    <a:prstGeom prst="rect">
+                      <a:avLst/>
+                    </a:prstGeom>
+                  </pic:spPr>
+                </pic:pic>
+              </a:graphicData>
+            </a:graphic>
+          </wp:inline>
+        </w:drawing>
+      </w:r>
+    </w:p>
+    <w:p/>
+    <w:p>
+      <w:r>
+        <w:drawing>
+          <wp:inline distT="0" distB="0" distL="0" distR="0" wp14:anchorId="1A81E007" wp14:editId="4BCC87CA">
+            <wp:extent cx="5731510" cy="2084070"/>
+            <wp:effectExtent l="0" t="0" r="2540" b="0"/>
+            <wp:docPr id="43" name="Grafik 43" descr="Ein Bild, das Text enthält.&#10;&#10;Automatisch generierte Beschreibung"/>
+            <wp:cNvGraphicFramePr>
+              <a:graphicFrameLocks xmlns:a="http://schemas.openxmlformats.org/drawingml/2006/main" noChangeAspect="1"/>
+            </wp:cNvGraphicFramePr>
+            <a:graphic xmlns:a="http://schemas.openxmlformats.org/drawingml/2006/main">
+              <a:graphicData uri="http://schemas.openxmlformats.org/drawingml/2006/picture">
+                <pic:pic xmlns:pic="http://schemas.openxmlformats.org/drawingml/2006/picture">
+                  <pic:nvPicPr>
+                    <pic:cNvPr id="43" name="Grafik 43" descr="Ein Bild, das Text enthält.&#10;&#10;Automatisch generierte Beschreibung"/>
+                    <pic:cNvPicPr/>
+                  </pic:nvPicPr>
+                  <pic:blipFill>
+                    <a:blip r:embed="rId46"/>
+                    <a:stretch>
+                      <a:fillRect/>
+                    </a:stretch>
+                  </pic:blipFill>
+                  <pic:spPr>
+                    <a:xfrm>
+                      <a:off x="0" y="0"/>
+                      <a:ext cx="5731510" cy="2084070"/>
+                    </a:xfrm>
+                    <a:prstGeom prst="rect">
+                      <a:avLst/>
+                    </a:prstGeom>
+                  </pic:spPr>
+                </pic:pic>
+              </a:graphicData>
+            </a:graphic>
+          </wp:inline>
+        </w:drawing>
+      </w:r>
+    </w:p>
+    <w:p/>
+    <w:p>
+      <w:r>
+        <w:lastRenderedPageBreak/>
+        <w:drawing>
+          <wp:inline distT="0" distB="0" distL="0" distR="0" wp14:anchorId="7E2E260C" wp14:editId="5508E94D">
+            <wp:extent cx="5731510" cy="3673475"/>
+            <wp:effectExtent l="0" t="0" r="2540" b="3175"/>
+            <wp:docPr id="44" name="Grafik 44" descr="Ein Bild, das Text enthält.&#10;&#10;Automatisch generierte Beschreibung"/>
+            <wp:cNvGraphicFramePr>
+              <a:graphicFrameLocks xmlns:a="http://schemas.openxmlformats.org/drawingml/2006/main" noChangeAspect="1"/>
+            </wp:cNvGraphicFramePr>
+            <a:graphic xmlns:a="http://schemas.openxmlformats.org/drawingml/2006/main">
+              <a:graphicData uri="http://schemas.openxmlformats.org/drawingml/2006/picture">
+                <pic:pic xmlns:pic="http://schemas.openxmlformats.org/drawingml/2006/picture">
+                  <pic:nvPicPr>
+                    <pic:cNvPr id="44" name="Grafik 44" descr="Ein Bild, das Text enthält.&#10;&#10;Automatisch generierte Beschreibung"/>
+                    <pic:cNvPicPr/>
+                  </pic:nvPicPr>
+                  <pic:blipFill>
+                    <a:blip r:embed="rId47"/>
+                    <a:stretch>
+                      <a:fillRect/>
+                    </a:stretch>
+                  </pic:blipFill>
+                  <pic:spPr>
+                    <a:xfrm>
+                      <a:off x="0" y="0"/>
+                      <a:ext cx="5731510" cy="3673475"/>
+                    </a:xfrm>
+                    <a:prstGeom prst="rect">
+                      <a:avLst/>
+                    </a:prstGeom>
+                  </pic:spPr>
+                </pic:pic>
+              </a:graphicData>
+            </a:graphic>
+          </wp:inline>
+        </w:drawing>
+      </w:r>
+    </w:p>
+    <w:p/>
+    <w:p>
+      <w:r>
+        <w:drawing>
+          <wp:inline distT="0" distB="0" distL="0" distR="0" wp14:anchorId="706E3979" wp14:editId="24DE493A">
+            <wp:extent cx="5731510" cy="2345690"/>
+            <wp:effectExtent l="0" t="0" r="2540" b="0"/>
+            <wp:docPr id="45" name="Grafik 45" descr="Ein Bild, das Text enthält.&#10;&#10;Automatisch generierte Beschreibung"/>
+            <wp:cNvGraphicFramePr>
+              <a:graphicFrameLocks xmlns:a="http://schemas.openxmlformats.org/drawingml/2006/main" noChangeAspect="1"/>
+            </wp:cNvGraphicFramePr>
+            <a:graphic xmlns:a="http://schemas.openxmlformats.org/drawingml/2006/main">
+              <a:graphicData uri="http://schemas.openxmlformats.org/drawingml/2006/picture">
+                <pic:pic xmlns:pic="http://schemas.openxmlformats.org/drawingml/2006/picture">
+                  <pic:nvPicPr>
+                    <pic:cNvPr id="45" name="Grafik 45" descr="Ein Bild, das Text enthält.&#10;&#10;Automatisch generierte Beschreibung"/>
+                    <pic:cNvPicPr/>
+                  </pic:nvPicPr>
+                  <pic:blipFill>
+                    <a:blip r:embed="rId48"/>
+                    <a:stretch>
+                      <a:fillRect/>
+                    </a:stretch>
+                  </pic:blipFill>
+                  <pic:spPr>
+                    <a:xfrm>
+                      <a:off x="0" y="0"/>
+                      <a:ext cx="5731510" cy="2345690"/>
+                    </a:xfrm>
+                    <a:prstGeom prst="rect">
+                      <a:avLst/>
+                    </a:prstGeom>
+                  </pic:spPr>
+                </pic:pic>
+              </a:graphicData>
+            </a:graphic>
+          </wp:inline>
+        </w:drawing>
+      </w:r>
+    </w:p>
+    <w:p>
+      <w:r>
+        <w:lastRenderedPageBreak/>
+        <w:drawing>
+          <wp:anchor distT="0" distB="0" distL="114300" distR="114300" simplePos="0" relativeHeight="251664384" behindDoc="0" locked="0" layoutInCell="1" allowOverlap="1" wp14:anchorId="23088D76" wp14:editId="4984DD15">
+            <wp:simplePos x="0" y="0"/>
+            <wp:positionH relativeFrom="column">
+              <wp:posOffset>-815340</wp:posOffset>
+            </wp:positionH>
+            <wp:positionV relativeFrom="paragraph">
+              <wp:posOffset>283210</wp:posOffset>
+            </wp:positionV>
+            <wp:extent cx="7444740" cy="3475355"/>
+            <wp:effectExtent l="0" t="0" r="3810" b="0"/>
+            <wp:wrapSquare wrapText="bothSides"/>
+            <wp:docPr id="4" name="Grafik 4"/>
+            <wp:cNvGraphicFramePr>
+              <a:graphicFrameLocks xmlns:a="http://schemas.openxmlformats.org/drawingml/2006/main" noChangeAspect="1"/>
+            </wp:cNvGraphicFramePr>
+            <a:graphic xmlns:a="http://schemas.openxmlformats.org/drawingml/2006/main">
+              <a:graphicData uri="http://schemas.openxmlformats.org/drawingml/2006/picture">
+                <pic:pic xmlns:pic="http://schemas.openxmlformats.org/drawingml/2006/picture">
+                  <pic:nvPicPr>
+                    <pic:cNvPr id="1" name=""/>
+                    <pic:cNvPicPr/>
+                  </pic:nvPicPr>
+                  <pic:blipFill>
+                    <a:blip r:embed="rId49" cstate="print">
+                      <a:extLst>
+                        <a:ext uri="{28A0092B-C50C-407E-A947-70E740481C1C}">
+                          <a14:useLocalDpi xmlns:a14="http://schemas.microsoft.com/office/drawing/2010/main" val="0"/>
+                        </a:ext>
+                      </a:extLst>
+                    </a:blip>
+                    <a:stretch>
+                      <a:fillRect/>
+                    </a:stretch>
+                  </pic:blipFill>
+                  <pic:spPr>
+                    <a:xfrm>
+                      <a:off x="0" y="0"/>
+                      <a:ext cx="7444740" cy="3475355"/>
+                    </a:xfrm>
+                    <a:prstGeom prst="rect">
+                      <a:avLst/>
+                    </a:prstGeom>
+                  </pic:spPr>
+                </pic:pic>
+              </a:graphicData>
+            </a:graphic>
+            <wp14:sizeRelH relativeFrom="margin">
+              <wp14:pctWidth>0</wp14:pctWidth>
+            </wp14:sizeRelH>
+            <wp14:sizeRelV relativeFrom="margin">
+              <wp14:pctHeight>0</wp14:pctHeight>
+            </wp14:sizeRelV>
+          </wp:anchor>
+        </w:drawing>
+      </w:r>
+    </w:p>
+    <w:p/>
     <w:p>
       <w:pPr>
         <w:spacing w:after="0"/>
       </w:pPr>
+      <w:r>
+        <w:drawing>
+          <wp:inline distT="0" distB="0" distL="0" distR="0" wp14:anchorId="404BDB97" wp14:editId="07C53CEE">
+            <wp:extent cx="5731510" cy="1181100"/>
+            <wp:effectExtent l="0" t="0" r="2540" b="0"/>
+            <wp:docPr id="7" name="Grafik 7" descr="Ein Bild, das Tisch enthält.&#10;&#10;Automatisch generierte Beschreibung"/>
+            <wp:cNvGraphicFramePr>
+              <a:graphicFrameLocks xmlns:a="http://schemas.openxmlformats.org/drawingml/2006/main" noChangeAspect="1"/>
+            </wp:cNvGraphicFramePr>
+            <a:graphic xmlns:a="http://schemas.openxmlformats.org/drawingml/2006/main">
+              <a:graphicData uri="http://schemas.openxmlformats.org/drawingml/2006/picture">
+                <pic:pic xmlns:pic="http://schemas.openxmlformats.org/drawingml/2006/picture">
+                  <pic:nvPicPr>
+                    <pic:cNvPr id="7" name="Grafik 7" descr="Ein Bild, das Tisch enthält.&#10;&#10;Automatisch generierte Beschreibung"/>
+                    <pic:cNvPicPr/>
+                  </pic:nvPicPr>
+                  <pic:blipFill>
+                    <a:blip r:embed="rId50"/>
+                    <a:stretch>
+                      <a:fillRect/>
+                    </a:stretch>
+                  </pic:blipFill>
+                  <pic:spPr>
+                    <a:xfrm>
+                      <a:off x="0" y="0"/>
+                      <a:ext cx="5731510" cy="1181100"/>
+                    </a:xfrm>
+                    <a:prstGeom prst="rect">
+                      <a:avLst/>
+                    </a:prstGeom>
+                  </pic:spPr>
+                </pic:pic>
+              </a:graphicData>
+            </a:graphic>
+          </wp:inline>
+        </w:drawing>
+      </w:r>
     </w:p>
     <w:p>
       <w:pPr>
@@ -6827,10 +7459,96 @@
       <w:pPr>
         <w:ind w:firstLine="708"/>
       </w:pPr>
+      <w:r>
+        <w:drawing>
+          <wp:inline distT="0" distB="0" distL="0" distR="0" wp14:anchorId="12289F9C" wp14:editId="6E176DF5">
+            <wp:extent cx="5731510" cy="1557655"/>
+            <wp:effectExtent l="0" t="0" r="2540" b="4445"/>
+            <wp:docPr id="8" name="Grafik 8"/>
+            <wp:cNvGraphicFramePr>
+              <a:graphicFrameLocks xmlns:a="http://schemas.openxmlformats.org/drawingml/2006/main" noChangeAspect="1"/>
+            </wp:cNvGraphicFramePr>
+            <a:graphic xmlns:a="http://schemas.openxmlformats.org/drawingml/2006/main">
+              <a:graphicData uri="http://schemas.openxmlformats.org/drawingml/2006/picture">
+                <pic:pic xmlns:pic="http://schemas.openxmlformats.org/drawingml/2006/picture">
+                  <pic:nvPicPr>
+                    <pic:cNvPr id="1" name=""/>
+                    <pic:cNvPicPr/>
+                  </pic:nvPicPr>
+                  <pic:blipFill>
+                    <a:blip r:embed="rId51"/>
+                    <a:stretch>
+                      <a:fillRect/>
+                    </a:stretch>
+                  </pic:blipFill>
+                  <pic:spPr>
+                    <a:xfrm>
+                      <a:off x="0" y="0"/>
+                      <a:ext cx="5731510" cy="1557655"/>
+                    </a:xfrm>
+                    <a:prstGeom prst="rect">
+                      <a:avLst/>
+                    </a:prstGeom>
+                  </pic:spPr>
+                </pic:pic>
+              </a:graphicData>
+            </a:graphic>
+          </wp:inline>
+        </w:drawing>
+      </w:r>
+    </w:p>
+    <w:p/>
+    <w:p>
+      <w:pPr>
+        <w:tabs>
+          <w:tab w:val="left" w:pos="1680"/>
+        </w:tabs>
+      </w:pPr>
+      <w:r>
+        <w:lastRenderedPageBreak/>
+        <w:tab/>
+      </w:r>
+      <w:r>
+        <w:drawing>
+          <wp:inline distT="0" distB="0" distL="0" distR="0" wp14:anchorId="01DB1BE7" wp14:editId="41052E7A">
+            <wp:extent cx="5731510" cy="1555115"/>
+            <wp:effectExtent l="0" t="0" r="2540" b="6985"/>
+            <wp:docPr id="9" name="Grafik 9" descr="Ein Bild, das Text enthält.&#10;&#10;Automatisch generierte Beschreibung"/>
+            <wp:cNvGraphicFramePr>
+              <a:graphicFrameLocks xmlns:a="http://schemas.openxmlformats.org/drawingml/2006/main" noChangeAspect="1"/>
+            </wp:cNvGraphicFramePr>
+            <a:graphic xmlns:a="http://schemas.openxmlformats.org/drawingml/2006/main">
+              <a:graphicData uri="http://schemas.openxmlformats.org/drawingml/2006/picture">
+                <pic:pic xmlns:pic="http://schemas.openxmlformats.org/drawingml/2006/picture">
+                  <pic:nvPicPr>
+                    <pic:cNvPr id="9" name="Grafik 9" descr="Ein Bild, das Text enthält.&#10;&#10;Automatisch generierte Beschreibung"/>
+                    <pic:cNvPicPr/>
+                  </pic:nvPicPr>
+                  <pic:blipFill>
+                    <a:blip r:embed="rId52"/>
+                    <a:stretch>
+                      <a:fillRect/>
+                    </a:stretch>
+                  </pic:blipFill>
+                  <pic:spPr>
+                    <a:xfrm>
+                      <a:off x="0" y="0"/>
+                      <a:ext cx="5731510" cy="1555115"/>
+                    </a:xfrm>
+                    <a:prstGeom prst="rect">
+                      <a:avLst/>
+                    </a:prstGeom>
+                  </pic:spPr>
+                </pic:pic>
+              </a:graphicData>
+            </a:graphic>
+          </wp:inline>
+        </w:drawing>
+      </w:r>
     </w:p>
     <w:sectPr>
-      <w:headerReference w:type="default" r:id="rId37"/>
-      <w:footerReference w:type="default" r:id="rId38"/>
+      <w:headerReference w:type="default" r:id="rId53"/>
+      <w:footerReference w:type="default" r:id="rId54"/>
       <w:pgSz w:w="11906" w:h="16838"/>
       <w:pgMar w:top="1440" w:right="1440" w:bottom="1440" w:left="1440" w:header="708" w:footer="708" w:gutter="0"/>
       <w:pgNumType w:start="0"/>
@@ -6843,7 +7561,7 @@
 </file>
 
 <file path=word/endnotes.xml><?xml version="1.0" encoding="utf-8"?>
-<w:endnotes xmlns:wpc="http://schemas.microsoft.com/office/word/2010/wordprocessingCanvas" xmlns:cx="http://schemas.microsoft.com/office/drawing/2014/chartex" xmlns:cx1="http://schemas.microsoft.com/office/drawing/2015/9/8/chartex" xmlns:cx2="http://schemas.microsoft.com/office/drawing/2015/10/21/chartex" xmlns:cx3="http://schemas.microsoft.com/office/drawing/2016/5/9/chartex" xmlns:cx4="http://schemas.microsoft.com/office/drawing/2016/5/10/chartex" xmlns:cx5="http://schemas.microsoft.com/office/drawing/2016/5/11/chartex" xmlns:cx6="http://schemas.microsoft.com/office/drawing/2016/5/12/chartex" xmlns:cx7="http://schemas.microsoft.com/office/drawing/2016/5/13/chartex" xmlns:cx8="http://schemas.microsoft.com/office/drawing/2016/5/14/chartex" xmlns:mc="http://schemas.openxmlformats.org/markup-compatibility/2006" xmlns:aink="http://schemas.microsoft.com/office/drawing/2016/ink" xmlns:am3d="http://schemas.microsoft.com/office/drawing/2017/model3d" xmlns:o="urn:schemas-microsoft-com:office:office" xmlns:r="http://schemas.openxmlformats.org/officeDocument/2006/relationships" xmlns:m="http://schemas.openxmlformats.org/officeDocument/2006/math" xmlns:v="urn:schemas-microsoft-com:vml" xmlns:wp14="http://schemas.microsoft.com/office/word/2010/wordprocessingDrawing" xmlns:wp="http://schemas.openxmlformats.org/drawingml/2006/wordprocessingDrawing" xmlns:w10="urn:schemas-microsoft-com:office:word" xmlns:w="http://schemas.openxmlformats.org/wordprocessingml/2006/main" xmlns:w14="http://schemas.microsoft.com/office/word/2010/wordml" xmlns:w15="http://schemas.microsoft.com/office/word/2012/wordml" xmlns:w16cid="http://schemas.microsoft.com/office/word/2016/wordml/cid" xmlns:w16se="http://schemas.microsoft.com/office/word/2015/wordml/symex" xmlns:wpg="http://schemas.microsoft.com/office/word/2010/wordprocessingGroup" xmlns:wpi="http://schemas.microsoft.com/office/word/2010/wordprocessingInk" xmlns:wne="http://schemas.microsoft.com/office/word/2006/wordml" xmlns:wps="http://schemas.microsoft.com/office/word/2010/wordprocessingShape" mc:Ignorable="w14 w15 w16se w16cid wp14">
+<w:endnotes xmlns:wpc="http://schemas.microsoft.com/office/word/2010/wordprocessingCanvas" xmlns:cx="http://schemas.microsoft.com/office/drawing/2014/chartex" xmlns:cx1="http://schemas.microsoft.com/office/drawing/2015/9/8/chartex" xmlns:cx2="http://schemas.microsoft.com/office/drawing/2015/10/21/chartex" xmlns:cx3="http://schemas.microsoft.com/office/drawing/2016/5/9/chartex" xmlns:cx4="http://schemas.microsoft.com/office/drawing/2016/5/10/chartex" xmlns:cx5="http://schemas.microsoft.com/office/drawing/2016/5/11/chartex" xmlns:cx6="http://schemas.microsoft.com/office/drawing/2016/5/12/chartex" xmlns:cx7="http://schemas.microsoft.com/office/drawing/2016/5/13/chartex" xmlns:cx8="http://schemas.microsoft.com/office/drawing/2016/5/14/chartex" xmlns:mc="http://schemas.openxmlformats.org/markup-compatibility/2006" xmlns:aink="http://schemas.microsoft.com/office/drawing/2016/ink" xmlns:am3d="http://schemas.microsoft.com/office/drawing/2017/model3d" xmlns:o="urn:schemas-microsoft-com:office:office" xmlns:r="http://schemas.openxmlformats.org/officeDocument/2006/relationships" xmlns:m="http://schemas.openxmlformats.org/officeDocument/2006/math" xmlns:v="urn:schemas-microsoft-com:vml" xmlns:wp14="http://schemas.microsoft.com/office/word/2010/wordprocessingDrawing" xmlns:wp="http://schemas.openxmlformats.org/drawingml/2006/wordprocessingDrawing" xmlns:w10="urn:schemas-microsoft-com:office:word" xmlns:w="http://schemas.openxmlformats.org/wordprocessingml/2006/main" xmlns:w14="http://schemas.microsoft.com/office/word/2010/wordml" xmlns:w15="http://schemas.microsoft.com/office/word/2012/wordml" xmlns:w16cex="http://schemas.microsoft.com/office/word/2018/wordml/cex" xmlns:w16cid="http://schemas.microsoft.com/office/word/2016/wordml/cid" xmlns:w16="http://schemas.microsoft.com/office/word/2018/wordml" xmlns:w16sdtdh="http://schemas.microsoft.com/office/word/2020/wordml/sdtdatahash" xmlns:w16se="http://schemas.microsoft.com/office/word/2015/wordml/symex" xmlns:wpg="http://schemas.microsoft.com/office/word/2010/wordprocessingGroup" xmlns:wpi="http://schemas.microsoft.com/office/word/2010/wordprocessingInk" xmlns:wne="http://schemas.microsoft.com/office/word/2006/wordml" xmlns:wps="http://schemas.microsoft.com/office/word/2010/wordprocessingShape" mc:Ignorable="w14 w15 w16se w16cid w16 w16cex w16sdtdh wp14">
   <w:endnote w:type="separator" w:id="-1">
     <w:p>
       <w:pPr>
@@ -6868,7 +7586,7 @@
 </file>
 
 <file path=word/footer1.xml><?xml version="1.0" encoding="utf-8"?>
-<w:ftr xmlns:wpc="http://schemas.microsoft.com/office/word/2010/wordprocessingCanvas" xmlns:cx="http://schemas.microsoft.com/office/drawing/2014/chartex" xmlns:cx1="http://schemas.microsoft.com/office/drawing/2015/9/8/chartex" xmlns:cx2="http://schemas.microsoft.com/office/drawing/2015/10/21/chartex" xmlns:cx3="http://schemas.microsoft.com/office/drawing/2016/5/9/chartex" xmlns:cx4="http://schemas.microsoft.com/office/drawing/2016/5/10/chartex" xmlns:cx5="http://schemas.microsoft.com/office/drawing/2016/5/11/chartex" xmlns:cx6="http://schemas.microsoft.com/office/drawing/2016/5/12/chartex" xmlns:cx7="http://schemas.microsoft.com/office/drawing/2016/5/13/chartex" xmlns:cx8="http://schemas.microsoft.com/office/drawing/2016/5/14/chartex" xmlns:mc="http://schemas.openxmlformats.org/markup-compatibility/2006" xmlns:aink="http://schemas.microsoft.com/office/drawing/2016/ink" xmlns:am3d="http://schemas.microsoft.com/office/drawing/2017/model3d" xmlns:o="urn:schemas-microsoft-com:office:office" xmlns:r="http://schemas.openxmlformats.org/officeDocument/2006/relationships" xmlns:m="http://schemas.openxmlformats.org/officeDocument/2006/math" xmlns:v="urn:schemas-microsoft-com:vml" xmlns:wp14="http://schemas.microsoft.com/office/word/2010/wordprocessingDrawing" xmlns:wp="http://schemas.openxmlformats.org/drawingml/2006/wordprocessingDrawing" xmlns:w10="urn:schemas-microsoft-com:office:word" xmlns:w="http://schemas.openxmlformats.org/wordprocessingml/2006/main" xmlns:w14="http://schemas.microsoft.com/office/word/2010/wordml" xmlns:w15="http://schemas.microsoft.com/office/word/2012/wordml" xmlns:w16cid="http://schemas.microsoft.com/office/word/2016/wordml/cid" xmlns:w16se="http://schemas.microsoft.com/office/word/2015/wordml/symex" xmlns:wpg="http://schemas.microsoft.com/office/word/2010/wordprocessingGroup" xmlns:wpi="http://schemas.microsoft.com/office/word/2010/wordprocessingInk" xmlns:wne="http://schemas.microsoft.com/office/word/2006/wordml" xmlns:wps="http://schemas.microsoft.com/office/word/2010/wordprocessingShape" mc:Ignorable="w14 w15 w16se w16cid wp14">
+<w:ftr xmlns:wpc="http://schemas.microsoft.com/office/word/2010/wordprocessingCanvas" xmlns:cx="http://schemas.microsoft.com/office/drawing/2014/chartex" xmlns:cx1="http://schemas.microsoft.com/office/drawing/2015/9/8/chartex" xmlns:cx2="http://schemas.microsoft.com/office/drawing/2015/10/21/chartex" xmlns:cx3="http://schemas.microsoft.com/office/drawing/2016/5/9/chartex" xmlns:cx4="http://schemas.microsoft.com/office/drawing/2016/5/10/chartex" xmlns:cx5="http://schemas.microsoft.com/office/drawing/2016/5/11/chartex" xmlns:cx6="http://schemas.microsoft.com/office/drawing/2016/5/12/chartex" xmlns:cx7="http://schemas.microsoft.com/office/drawing/2016/5/13/chartex" xmlns:cx8="http://schemas.microsoft.com/office/drawing/2016/5/14/chartex" xmlns:mc="http://schemas.openxmlformats.org/markup-compatibility/2006" xmlns:aink="http://schemas.microsoft.com/office/drawing/2016/ink" xmlns:am3d="http://schemas.microsoft.com/office/drawing/2017/model3d" xmlns:o="urn:schemas-microsoft-com:office:office" xmlns:r="http://schemas.openxmlformats.org/officeDocument/2006/relationships" xmlns:m="http://schemas.openxmlformats.org/officeDocument/2006/math" xmlns:v="urn:schemas-microsoft-com:vml" xmlns:wp14="http://schemas.microsoft.com/office/word/2010/wordprocessingDrawing" xmlns:wp="http://schemas.openxmlformats.org/drawingml/2006/wordprocessingDrawing" xmlns:w10="urn:schemas-microsoft-com:office:word" xmlns:w="http://schemas.openxmlformats.org/wordprocessingml/2006/main" xmlns:w14="http://schemas.microsoft.com/office/word/2010/wordml" xmlns:w15="http://schemas.microsoft.com/office/word/2012/wordml" xmlns:w16cex="http://schemas.microsoft.com/office/word/2018/wordml/cex" xmlns:w16cid="http://schemas.microsoft.com/office/word/2016/wordml/cid" xmlns:w16="http://schemas.microsoft.com/office/word/2018/wordml" xmlns:w16sdtdh="http://schemas.microsoft.com/office/word/2020/wordml/sdtdatahash" xmlns:w16se="http://schemas.microsoft.com/office/word/2015/wordml/symex" xmlns:wpg="http://schemas.microsoft.com/office/word/2010/wordprocessingGroup" xmlns:wpi="http://schemas.microsoft.com/office/word/2010/wordprocessingInk" xmlns:wne="http://schemas.microsoft.com/office/word/2006/wordml" xmlns:wps="http://schemas.microsoft.com/office/word/2010/wordprocessingShape" mc:Ignorable="w14 w15 w16se w16cid w16 w16cex w16sdtdh wp14">
   <w:sdt>
     <w:sdtPr>
       <w:id w:val="761960748"/>
@@ -6877,6 +7595,7 @@
         <w:docPartUnique/>
       </w:docPartObj>
     </w:sdtPr>
+    <w:sdtEndPr/>
     <w:sdtContent>
       <w:p>
         <w:pPr>
@@ -6911,7 +7630,7 @@
 </file>
 
 <file path=word/footnotes.xml><?xml version="1.0" encoding="utf-8"?>
-<w:footnotes xmlns:wpc="http://schemas.microsoft.com/office/word/2010/wordprocessingCanvas" xmlns:cx="http://schemas.microsoft.com/office/drawing/2014/chartex" xmlns:cx1="http://schemas.microsoft.com/office/drawing/2015/9/8/chartex" xmlns:cx2="http://schemas.microsoft.com/office/drawing/2015/10/21/chartex" xmlns:cx3="http://schemas.microsoft.com/office/drawing/2016/5/9/chartex" xmlns:cx4="http://schemas.microsoft.com/office/drawing/2016/5/10/chartex" xmlns:cx5="http://schemas.microsoft.com/office/drawing/2016/5/11/chartex" xmlns:cx6="http://schemas.microsoft.com/office/drawing/2016/5/12/chartex" xmlns:cx7="http://schemas.microsoft.com/office/drawing/2016/5/13/chartex" xmlns:cx8="http://schemas.microsoft.com/office/drawing/2016/5/14/chartex" xmlns:mc="http://schemas.openxmlformats.org/markup-compatibility/2006" xmlns:aink="http://schemas.microsoft.com/office/drawing/2016/ink" xmlns:am3d="http://schemas.microsoft.com/office/drawing/2017/model3d" xmlns:o="urn:schemas-microsoft-com:office:office" xmlns:r="http://schemas.openxmlformats.org/officeDocument/2006/relationships" xmlns:m="http://schemas.openxmlformats.org/officeDocument/2006/math" xmlns:v="urn:schemas-microsoft-com:vml" xmlns:wp14="http://schemas.microsoft.com/office/word/2010/wordprocessingDrawing" xmlns:wp="http://schemas.openxmlformats.org/drawingml/2006/wordprocessingDrawing" xmlns:w10="urn:schemas-microsoft-com:office:word" xmlns:w="http://schemas.openxmlformats.org/wordprocessingml/2006/main" xmlns:w14="http://schemas.microsoft.com/office/word/2010/wordml" xmlns:w15="http://schemas.microsoft.com/office/word/2012/wordml" xmlns:w16cid="http://schemas.microsoft.com/office/word/2016/wordml/cid" xmlns:w16se="http://schemas.microsoft.com/office/word/2015/wordml/symex" xmlns:wpg="http://schemas.microsoft.com/office/word/2010/wordprocessingGroup" xmlns:wpi="http://schemas.microsoft.com/office/word/2010/wordprocessingInk" xmlns:wne="http://schemas.microsoft.com/office/word/2006/wordml" xmlns:wps="http://schemas.microsoft.com/office/word/2010/wordprocessingShape" mc:Ignorable="w14 w15 w16se w16cid wp14">
+<w:footnotes xmlns:wpc="http://schemas.microsoft.com/office/word/2010/wordprocessingCanvas" xmlns:cx="http://schemas.microsoft.com/office/drawing/2014/chartex" xmlns:cx1="http://schemas.microsoft.com/office/drawing/2015/9/8/chartex" xmlns:cx2="http://schemas.microsoft.com/office/drawing/2015/10/21/chartex" xmlns:cx3="http://schemas.microsoft.com/office/drawing/2016/5/9/chartex" xmlns:cx4="http://schemas.microsoft.com/office/drawing/2016/5/10/chartex" xmlns:cx5="http://schemas.microsoft.com/office/drawing/2016/5/11/chartex" xmlns:cx6="http://schemas.microsoft.com/office/drawing/2016/5/12/chartex" xmlns:cx7="http://schemas.microsoft.com/office/drawing/2016/5/13/chartex" xmlns:cx8="http://schemas.microsoft.com/office/drawing/2016/5/14/chartex" xmlns:mc="http://schemas.openxmlformats.org/markup-compatibility/2006" xmlns:aink="http://schemas.microsoft.com/office/drawing/2016/ink" xmlns:am3d="http://schemas.microsoft.com/office/drawing/2017/model3d" xmlns:o="urn:schemas-microsoft-com:office:office" xmlns:r="http://schemas.openxmlformats.org/officeDocument/2006/relationships" xmlns:m="http://schemas.openxmlformats.org/officeDocument/2006/math" xmlns:v="urn:schemas-microsoft-com:vml" xmlns:wp14="http://schemas.microsoft.com/office/word/2010/wordprocessingDrawing" xmlns:wp="http://schemas.openxmlformats.org/drawingml/2006/wordprocessingDrawing" xmlns:w10="urn:schemas-microsoft-com:office:word" xmlns:w="http://schemas.openxmlformats.org/wordprocessingml/2006/main" xmlns:w14="http://schemas.microsoft.com/office/word/2010/wordml" xmlns:w15="http://schemas.microsoft.com/office/word/2012/wordml" xmlns:w16cex="http://schemas.microsoft.com/office/word/2018/wordml/cex" xmlns:w16cid="http://schemas.microsoft.com/office/word/2016/wordml/cid" xmlns:w16="http://schemas.microsoft.com/office/word/2018/wordml" xmlns:w16sdtdh="http://schemas.microsoft.com/office/word/2020/wordml/sdtdatahash" xmlns:w16se="http://schemas.microsoft.com/office/word/2015/wordml/symex" xmlns:wpg="http://schemas.microsoft.com/office/word/2010/wordprocessingGroup" xmlns:wpi="http://schemas.microsoft.com/office/word/2010/wordprocessingInk" xmlns:wne="http://schemas.microsoft.com/office/word/2006/wordml" xmlns:wps="http://schemas.microsoft.com/office/word/2010/wordprocessingShape" mc:Ignorable="w14 w15 w16se w16cid w16 w16cex w16sdtdh wp14">
   <w:footnote w:type="separator" w:id="-1">
     <w:p>
       <w:pPr>
@@ -6936,7 +7655,7 @@
 </file>
 
 <file path=word/header1.xml><?xml version="1.0" encoding="utf-8"?>
-<w:hdr xmlns:wpc="http://schemas.microsoft.com/office/word/2010/wordprocessingCanvas" xmlns:cx="http://schemas.microsoft.com/office/drawing/2014/chartex" xmlns:cx1="http://schemas.microsoft.com/office/drawing/2015/9/8/chartex" xmlns:cx2="http://schemas.microsoft.com/office/drawing/2015/10/21/chartex" xmlns:cx3="http://schemas.microsoft.com/office/drawing/2016/5/9/chartex" xmlns:cx4="http://schemas.microsoft.com/office/drawing/2016/5/10/chartex" xmlns:cx5="http://schemas.microsoft.com/office/drawing/2016/5/11/chartex" xmlns:cx6="http://schemas.microsoft.com/office/drawing/2016/5/12/chartex" xmlns:cx7="http://schemas.microsoft.com/office/drawing/2016/5/13/chartex" xmlns:cx8="http://schemas.microsoft.com/office/drawing/2016/5/14/chartex" xmlns:mc="http://schemas.openxmlformats.org/markup-compatibility/2006" xmlns:aink="http://schemas.microsoft.com/office/drawing/2016/ink" xmlns:am3d="http://schemas.microsoft.com/office/drawing/2017/model3d" xmlns:o="urn:schemas-microsoft-com:office:office" xmlns:r="http://schemas.openxmlformats.org/officeDocument/2006/relationships" xmlns:m="http://schemas.openxmlformats.org/officeDocument/2006/math" xmlns:v="urn:schemas-microsoft-com:vml" xmlns:wp14="http://schemas.microsoft.com/office/word/2010/wordprocessingDrawing" xmlns:wp="http://schemas.openxmlformats.org/drawingml/2006/wordprocessingDrawing" xmlns:w10="urn:schemas-microsoft-com:office:word" xmlns:w="http://schemas.openxmlformats.org/wordprocessingml/2006/main" xmlns:w14="http://schemas.microsoft.com/office/word/2010/wordml" xmlns:w15="http://schemas.microsoft.com/office/word/2012/wordml" xmlns:w16cid="http://schemas.microsoft.com/office/word/2016/wordml/cid" xmlns:w16se="http://schemas.microsoft.com/office/word/2015/wordml/symex" xmlns:wpg="http://schemas.microsoft.com/office/word/2010/wordprocessingGroup" xmlns:wpi="http://schemas.microsoft.com/office/word/2010/wordprocessingInk" xmlns:wne="http://schemas.microsoft.com/office/word/2006/wordml" xmlns:wps="http://schemas.microsoft.com/office/word/2010/wordprocessingShape" mc:Ignorable="w14 w15 w16se w16cid wp14">
+<w:hdr xmlns:wpc="http://schemas.microsoft.com/office/word/2010/wordprocessingCanvas" xmlns:cx="http://schemas.microsoft.com/office/drawing/2014/chartex" xmlns:cx1="http://schemas.microsoft.com/office/drawing/2015/9/8/chartex" xmlns:cx2="http://schemas.microsoft.com/office/drawing/2015/10/21/chartex" xmlns:cx3="http://schemas.microsoft.com/office/drawing/2016/5/9/chartex" xmlns:cx4="http://schemas.microsoft.com/office/drawing/2016/5/10/chartex" xmlns:cx5="http://schemas.microsoft.com/office/drawing/2016/5/11/chartex" xmlns:cx6="http://schemas.microsoft.com/office/drawing/2016/5/12/chartex" xmlns:cx7="http://schemas.microsoft.com/office/drawing/2016/5/13/chartex" xmlns:cx8="http://schemas.microsoft.com/office/drawing/2016/5/14/chartex" xmlns:mc="http://schemas.openxmlformats.org/markup-compatibility/2006" xmlns:aink="http://schemas.microsoft.com/office/drawing/2016/ink" xmlns:am3d="http://schemas.microsoft.com/office/drawing/2017/model3d" xmlns:o="urn:schemas-microsoft-com:office:office" xmlns:r="http://schemas.openxmlformats.org/officeDocument/2006/relationships" xmlns:m="http://schemas.openxmlformats.org/officeDocument/2006/math" xmlns:v="urn:schemas-microsoft-com:vml" xmlns:wp14="http://schemas.microsoft.com/office/word/2010/wordprocessingDrawing" xmlns:wp="http://schemas.openxmlformats.org/drawingml/2006/wordprocessingDrawing" xmlns:w10="urn:schemas-microsoft-com:office:word" xmlns:w="http://schemas.openxmlformats.org/wordprocessingml/2006/main" xmlns:w14="http://schemas.microsoft.com/office/word/2010/wordml" xmlns:w15="http://schemas.microsoft.com/office/word/2012/wordml" xmlns:w16cex="http://schemas.microsoft.com/office/word/2018/wordml/cex" xmlns:w16cid="http://schemas.microsoft.com/office/word/2016/wordml/cid" xmlns:w16="http://schemas.microsoft.com/office/word/2018/wordml" xmlns:w16sdtdh="http://schemas.microsoft.com/office/word/2020/wordml/sdtdatahash" xmlns:w16se="http://schemas.microsoft.com/office/word/2015/wordml/symex" xmlns:wpg="http://schemas.microsoft.com/office/word/2010/wordprocessingGroup" xmlns:wpi="http://schemas.microsoft.com/office/word/2010/wordprocessingInk" xmlns:wne="http://schemas.microsoft.com/office/word/2006/wordml" xmlns:wps="http://schemas.microsoft.com/office/word/2010/wordprocessingShape" mc:Ignorable="w14 w15 w16se w16cid w16 w16cex w16sdtdh wp14">
   <w:p>
     <w:pPr>
       <w:pStyle w:val="Kopfzeile"/>
@@ -7078,7 +7797,7 @@
               <v:stroke joinstyle="miter"/>
               <v:path gradientshapeok="t" o:connecttype="rect"/>
             </v:shapetype>
-            <v:shape id="Textfeld 3" o:spid="_x0000_s1026" type="#_x0000_t202" style="position:absolute;margin-left:438.85pt;margin-top:37.15pt;width:102.9pt;height:26.5pt;z-index:-251657216;visibility:visible;mso-wrap-style:square;mso-width-percent:0;mso-height-percent:0;mso-wrap-distance-left:9pt;mso-wrap-distance-top:0;mso-wrap-distance-right:9pt;mso-wrap-distance-bottom:0;mso-position-horizontal:absolute;mso-position-horizontal-relative:page;mso-position-vertical:absolute;mso-position-vertical-relative:page;mso-width-percent:0;mso-height-percent:0;mso-width-relative:page;mso-height-relative:page;v-text-anchor:top" o:gfxdata="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" filled="f" stroked="f">
+            <v:shape id="Textfeld 3" o:spid="_x0000_s1026" type="#_x0000_t202" style="position:absolute;margin-left:438.85pt;margin-top:37.15pt;width:102.9pt;height:26.5pt;z-index:-251657216;visibility:visible;mso-wrap-style:square;mso-width-percent:0;mso-height-percent:0;mso-wrap-distance-left:9pt;mso-wrap-distance-top:0;mso-wrap-distance-right:9pt;mso-wrap-distance-bottom:0;mso-position-horizontal:absolute;mso-position-horizontal-relative:page;mso-position-vertical:absolute;mso-position-vertical-relative:page;mso-width-percent:0;mso-height-percent:0;mso-width-relative:page;mso-height-relative:page;v-text-anchor:top" o:gfxdata="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" filled="f" stroked="f">
               <v:textbox inset="0,0,0,0">
                 <w:txbxContent>
                   <w:p>
@@ -7250,7 +7969,7 @@
         </mc:Choice>
         <mc:Fallback>
           <w:pict>
-            <v:shape w14:anchorId="1F262891" id="Textfeld 2" o:spid="_x0000_s1027" type="#_x0000_t202" style="position:absolute;margin-left:61.5pt;margin-top:37.5pt;width:116.25pt;height:26.5pt;z-index:-251658240;visibility:visible;mso-wrap-style:square;mso-width-percent:0;mso-height-percent:0;mso-wrap-distance-left:9pt;mso-wrap-distance-top:0;mso-wrap-distance-right:9pt;mso-wrap-distance-bottom:0;mso-position-horizontal:absolute;mso-position-horizontal-relative:page;mso-position-vertical:absolute;mso-position-vertical-relative:page;mso-width-percent:0;mso-height-percent:0;mso-width-relative:page;mso-height-relative:page;v-text-anchor:top" o:gfxdata="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" filled="f" stroked="f">
+            <v:shape w14:anchorId="1F262891" id="Textfeld 2" o:spid="_x0000_s1027" type="#_x0000_t202" style="position:absolute;margin-left:61.5pt;margin-top:37.5pt;width:116.25pt;height:26.5pt;z-index:-251658240;visibility:visible;mso-wrap-style:square;mso-width-percent:0;mso-height-percent:0;mso-wrap-distance-left:9pt;mso-wrap-distance-top:0;mso-wrap-distance-right:9pt;mso-wrap-distance-bottom:0;mso-position-horizontal:absolute;mso-position-horizontal-relative:page;mso-position-vertical:absolute;mso-position-vertical-relative:page;mso-width-percent:0;mso-height-percent:0;mso-width-relative:page;mso-height-relative:page;v-text-anchor:top" o:gfxdata="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" filled="f" stroked="f">
               <v:textbox inset="0,0,0,0">
                 <w:txbxContent>
                   <w:p>
@@ -7299,7 +8018,7 @@
 </file>
 
 <file path=word/numbering.xml><?xml version="1.0" encoding="utf-8"?>
-<w:numbering xmlns:wpc="http://schemas.microsoft.com/office/word/2010/wordprocessingCanvas" xmlns:cx="http://schemas.microsoft.com/office/drawing/2014/chartex" xmlns:cx1="http://schemas.microsoft.com/office/drawing/2015/9/8/chartex" xmlns:cx2="http://schemas.microsoft.com/office/drawing/2015/10/21/chartex" xmlns:cx3="http://schemas.microsoft.com/office/drawing/2016/5/9/chartex" xmlns:cx4="http://schemas.microsoft.com/office/drawing/2016/5/10/chartex" xmlns:cx5="http://schemas.microsoft.com/office/drawing/2016/5/11/chartex" xmlns:cx6="http://schemas.microsoft.com/office/drawing/2016/5/12/chartex" xmlns:cx7="http://schemas.microsoft.com/office/drawing/2016/5/13/chartex" xmlns:cx8="http://schemas.microsoft.com/office/drawing/2016/5/14/chartex" xmlns:mc="http://schemas.openxmlformats.org/markup-compatibility/2006" xmlns:aink="http://schemas.microsoft.com/office/drawing/2016/ink" xmlns:am3d="http://schemas.microsoft.com/office/drawing/2017/model3d" xmlns:o="urn:schemas-microsoft-com:office:office" xmlns:r="http://schemas.openxmlformats.org/officeDocument/2006/relationships" xmlns:m="http://schemas.openxmlformats.org/officeDocument/2006/math" xmlns:v="urn:schemas-microsoft-com:vml" xmlns:wp14="http://schemas.microsoft.com/office/word/2010/wordprocessingDrawing" xmlns:wp="http://schemas.openxmlformats.org/drawingml/2006/wordprocessingDrawing" xmlns:w10="urn:schemas-microsoft-com:office:word" xmlns:w="http://schemas.openxmlformats.org/wordprocessingml/2006/main" xmlns:w14="http://schemas.microsoft.com/office/word/2010/wordml" xmlns:w15="http://schemas.microsoft.com/office/word/2012/wordml" xmlns:w16cid="http://schemas.microsoft.com/office/word/2016/wordml/cid" xmlns:w16se="http://schemas.microsoft.com/office/word/2015/wordml/symex" xmlns:wpg="http://schemas.microsoft.com/office/word/2010/wordprocessingGroup" xmlns:wpi="http://schemas.microsoft.com/office/word/2010/wordprocessingInk" xmlns:wne="http://schemas.microsoft.com/office/word/2006/wordml" xmlns:wps="http://schemas.microsoft.com/office/word/2010/wordprocessingShape" mc:Ignorable="w14 w15 w16se w16cid wp14">
+<w:numbering xmlns:wpc="http://schemas.microsoft.com/office/word/2010/wordprocessingCanvas" xmlns:cx="http://schemas.microsoft.com/office/drawing/2014/chartex" xmlns:cx1="http://schemas.microsoft.com/office/drawing/2015/9/8/chartex" xmlns:cx2="http://schemas.microsoft.com/office/drawing/2015/10/21/chartex" xmlns:cx3="http://schemas.microsoft.com/office/drawing/2016/5/9/chartex" xmlns:cx4="http://schemas.microsoft.com/office/drawing/2016/5/10/chartex" xmlns:cx5="http://schemas.microsoft.com/office/drawing/2016/5/11/chartex" xmlns:cx6="http://schemas.microsoft.com/office/drawing/2016/5/12/chartex" xmlns:cx7="http://schemas.microsoft.com/office/drawing/2016/5/13/chartex" xmlns:cx8="http://schemas.microsoft.com/office/drawing/2016/5/14/chartex" xmlns:mc="http://schemas.openxmlformats.org/markup-compatibility/2006" xmlns:aink="http://schemas.microsoft.com/office/drawing/2016/ink" xmlns:am3d="http://schemas.microsoft.com/office/drawing/2017/model3d" xmlns:o="urn:schemas-microsoft-com:office:office" xmlns:r="http://schemas.openxmlformats.org/officeDocument/2006/relationships" xmlns:m="http://schemas.openxmlformats.org/officeDocument/2006/math" xmlns:v="urn:schemas-microsoft-com:vml" xmlns:wp14="http://schemas.microsoft.com/office/word/2010/wordprocessingDrawing" xmlns:wp="http://schemas.openxmlformats.org/drawingml/2006/wordprocessingDrawing" xmlns:w10="urn:schemas-microsoft-com:office:word" xmlns:w="http://schemas.openxmlformats.org/wordprocessingml/2006/main" xmlns:w14="http://schemas.microsoft.com/office/word/2010/wordml" xmlns:w15="http://schemas.microsoft.com/office/word/2012/wordml" xmlns:w16cex="http://schemas.microsoft.com/office/word/2018/wordml/cex" xmlns:w16cid="http://schemas.microsoft.com/office/word/2016/wordml/cid" xmlns:w16="http://schemas.microsoft.com/office/word/2018/wordml" xmlns:w16sdtdh="http://schemas.microsoft.com/office/word/2020/wordml/sdtdatahash" xmlns:w16se="http://schemas.microsoft.com/office/word/2015/wordml/symex" xmlns:wpg="http://schemas.microsoft.com/office/word/2010/wordprocessingGroup" xmlns:wpi="http://schemas.microsoft.com/office/word/2010/wordprocessingInk" xmlns:wne="http://schemas.microsoft.com/office/word/2006/wordml" xmlns:wps="http://schemas.microsoft.com/office/word/2010/wordprocessingShape" mc:Ignorable="w14 w15 w16se w16cid w16 w16cex w16sdtdh wp14">
   <w:abstractNum w:abstractNumId="0" w15:restartNumberingAfterBreak="0">
     <w:nsid w:val="25E04D75"/>
     <w:multiLevelType w:val="multilevel"/>
@@ -7844,7 +8563,7 @@
 </file>
 
 <file path=word/styles.xml><?xml version="1.0" encoding="utf-8"?>
-<w:styles xmlns:mc="http://schemas.openxmlformats.org/markup-compatibility/2006" xmlns:r="http://schemas.openxmlformats.org/officeDocument/2006/relationships" xmlns:w="http://schemas.openxmlformats.org/wordprocessingml/2006/main" xmlns:w14="http://schemas.microsoft.com/office/word/2010/wordml" xmlns:w15="http://schemas.microsoft.com/office/word/2012/wordml" xmlns:w16cid="http://schemas.microsoft.com/office/word/2016/wordml/cid" xmlns:w16se="http://schemas.microsoft.com/office/word/2015/wordml/symex" mc:Ignorable="w14 w15 w16se w16cid">
+<w:styles xmlns:mc="http://schemas.openxmlformats.org/markup-compatibility/2006" xmlns:r="http://schemas.openxmlformats.org/officeDocument/2006/relationships" xmlns:w="http://schemas.openxmlformats.org/wordprocessingml/2006/main" xmlns:w14="http://schemas.microsoft.com/office/word/2010/wordml" xmlns:w15="http://schemas.microsoft.com/office/word/2012/wordml" xmlns:w16cex="http://schemas.microsoft.com/office/word/2018/wordml/cex" xmlns:w16cid="http://schemas.microsoft.com/office/word/2016/wordml/cid" xmlns:w16="http://schemas.microsoft.com/office/word/2018/wordml" xmlns:w16sdtdh="http://schemas.microsoft.com/office/word/2020/wordml/sdtdatahash" xmlns:w16se="http://schemas.microsoft.com/office/word/2015/wordml/symex" mc:Ignorable="w14 w15 w16se w16cid w16 w16cex w16sdtdh">
   <w:docDefaults>
     <w:rPrDefault>
       <w:rPr>

</xml_diff>